<commit_message>
fixed more on documents and added documents
</commit_message>
<xml_diff>
--- a/Project Evaluation Report.docx
+++ b/Project Evaluation Report.docx
@@ -404,6 +404,11 @@
         <w:t xml:space="preserve"> written twice with almost duplicate code.</w:t>
       </w:r>
     </w:p>
+    <w:p>
+      <w:r>
+        <w:t>Throughout my project I found the Raylib engine to be quite suitable for my needs. It gave me access to all the math functions I required the implement my behaviours. The Licensing of Raylib fit my project well due to its public access. I believe for the assessment criteria Raylib was fine however there are some better engine choices I could have used that would have made flow of development easier such as unity.</w:t>
+      </w:r>
+    </w:p>
     <w:p/>
     <w:p/>
     <w:p>
@@ -411,7 +416,6 @@
         <w:pStyle w:val="Heading1"/>
       </w:pPr>
       <w:r>
-        <w:lastRenderedPageBreak/>
         <w:t xml:space="preserve">Future Improvements </w:t>
       </w:r>
     </w:p>

</xml_diff>